<commit_message>
minor tweaks, additions, testbush fire-effect working, market box particles working etc.
</commit_message>
<xml_diff>
--- a/To do.docx
+++ b/To do.docx
@@ -4,201 +4,72 @@
   <w:body>
     <w:p>
       <w:r>
-        <w:t xml:space="preserve">To </w:t>
-      </w:r>
-      <w:proofErr w:type="spellStart"/>
-      <w:r>
-        <w:t>do</w:t>
-      </w:r>
-      <w:proofErr w:type="spellEnd"/>
-      <w:r>
-        <w:t>:</w:t>
+        <w:t>To do:</w:t>
       </w:r>
     </w:p>
     <w:p>
-      <w:proofErr w:type="spellStart"/>
-      <w:r>
-        <w:t>-jokaisessa</w:t>
-      </w:r>
-      <w:proofErr w:type="spellEnd"/>
-      <w:r>
-        <w:t xml:space="preserve"> puussa on </w:t>
-      </w:r>
-      <w:proofErr w:type="spellStart"/>
-      <w:r>
-        <w:t>tuli&amp;savu-partikke</w:t>
-      </w:r>
-      <w:r>
-        <w:t>lieffektit</w:t>
-      </w:r>
-      <w:proofErr w:type="spellEnd"/>
-      <w:r>
-        <w:t xml:space="preserve"> </w:t>
-      </w:r>
-      <w:proofErr w:type="spellStart"/>
-      <w:r>
-        <w:t>colliderien</w:t>
-      </w:r>
-      <w:proofErr w:type="spellEnd"/>
-      <w:r>
-        <w:t xml:space="preserve"> kanssa. Noille varmaan pitää tehdä oma "</w:t>
-      </w:r>
-      <w:proofErr w:type="spellStart"/>
-      <w:r>
-        <w:t>firedamage</w:t>
-      </w:r>
-      <w:proofErr w:type="spellEnd"/>
-      <w:r>
-        <w:t xml:space="preserve">" parametri, johon sisältyy räjähdys, tuliluodit tai muut aktiiviset </w:t>
-      </w:r>
-      <w:proofErr w:type="spellStart"/>
-      <w:r>
-        <w:t>tulicolliderit</w:t>
-      </w:r>
-      <w:proofErr w:type="spellEnd"/>
-      <w:r>
-        <w:t xml:space="preserve">. Tuliobjekti vois runnata </w:t>
-      </w:r>
-      <w:proofErr w:type="spellStart"/>
-      <w:r>
-        <w:t>ton</w:t>
-      </w:r>
-      <w:proofErr w:type="spellEnd"/>
-      <w:r>
-        <w:t xml:space="preserve"> oman sekvenssinsä loppuun ja sen aikana muuttaa puun värin mustaksi, sitten merkata itsensä palaneeksi(kuten </w:t>
-      </w:r>
-      <w:proofErr w:type="spellStart"/>
-      <w:r>
-        <w:t>räjähdystynnyriskriptissäkin</w:t>
-      </w:r>
-      <w:proofErr w:type="spellEnd"/>
-      <w:r>
-        <w:t>)</w:t>
+      <w:r>
+        <w:t>-tuliluodit?</w:t>
       </w:r>
     </w:p>
     <w:p>
-      <w:proofErr w:type="spellStart"/>
-      <w:r>
-        <w:t>-Kamerassa</w:t>
-      </w:r>
-      <w:proofErr w:type="spellEnd"/>
-      <w:r>
-        <w:t xml:space="preserve"> on </w:t>
-      </w:r>
-      <w:proofErr w:type="spellStart"/>
-      <w:r>
-        <w:t>verieffekti</w:t>
-      </w:r>
-      <w:proofErr w:type="spellEnd"/>
-      <w:r>
-        <w:t xml:space="preserve">. Sen voisi aktivoida pyöriin aina kun pelaaja osuu </w:t>
-      </w:r>
-      <w:proofErr w:type="spellStart"/>
-      <w:r>
-        <w:t>vihun</w:t>
-      </w:r>
-      <w:proofErr w:type="spellEnd"/>
-      <w:r>
-        <w:t xml:space="preserve"> aseeseen(</w:t>
-      </w:r>
-      <w:proofErr w:type="spellStart"/>
-      <w:r>
-        <w:t>damagingpart</w:t>
-      </w:r>
-      <w:proofErr w:type="spellEnd"/>
-      <w:r>
-        <w:t>)</w:t>
+      <w:r>
+        <w:t>-</w:t>
+      </w:r>
+      <w:r>
+        <w:t>tulelle oma damagemuoto</w:t>
+      </w:r>
+      <w:r>
+        <w:t>, joka tulee räjähdyksistä, tuliluodeista ja muista tulista</w:t>
+      </w:r>
+      <w:r>
+        <w:t xml:space="preserve"> ja joka laskee myös trigger-kolliderit mukaan</w:t>
+      </w:r>
+      <w:r>
+        <w:t>.</w:t>
+      </w:r>
+      <w:r>
+        <w:t xml:space="preserve"> Nyt tuli</w:t>
+      </w:r>
+      <w:r>
+        <w:t>effekti</w:t>
+      </w:r>
+      <w:r>
+        <w:t xml:space="preserve"> toimii tuossa "tallbushtest"-puskassa, mutta se syt</w:t>
+      </w:r>
+      <w:r>
+        <w:t>tyy kaikesta damagesta ja collideri on ei-triggeri.</w:t>
       </w:r>
     </w:p>
     <w:p>
-      <w:proofErr w:type="spellStart"/>
-      <w:r>
-        <w:t>-Torilaatikoissa</w:t>
-      </w:r>
-      <w:proofErr w:type="spellEnd"/>
-      <w:r>
-        <w:t xml:space="preserve"> on </w:t>
-      </w:r>
-      <w:proofErr w:type="spellStart"/>
-      <w:r>
-        <w:t>partikkelieffektit</w:t>
-      </w:r>
-      <w:proofErr w:type="spellEnd"/>
-      <w:r>
-        <w:t>, joiden sois pyörivän aina kun niitä ampuu</w:t>
+      <w:r>
+        <w:t>-k</w:t>
+      </w:r>
+      <w:r>
+        <w:t xml:space="preserve">amerassa on </w:t>
+      </w:r>
+      <w:r>
+        <w:t>verieffekti. Sen voisi aktivoida pyöriin aina kun pelaaja osuu vihun aseeseen(damagingpart)</w:t>
       </w:r>
     </w:p>
     <w:p>
-      <w:proofErr w:type="spellStart"/>
-      <w:r>
-        <w:t>-Tähtäimen</w:t>
-      </w:r>
-      <w:proofErr w:type="spellEnd"/>
-      <w:r>
-        <w:t xml:space="preserve"> ei sois ottavan </w:t>
-      </w:r>
-      <w:proofErr w:type="spellStart"/>
-      <w:r>
-        <w:t>Trigger-collidereita</w:t>
-      </w:r>
-      <w:proofErr w:type="spellEnd"/>
-      <w:r>
-        <w:t xml:space="preserve"> huomioon..</w:t>
-      </w:r>
-      <w:r>
-        <w:t xml:space="preserve"> </w:t>
-      </w:r>
-    </w:p>
-    <w:p>
-      <w:proofErr w:type="spellStart"/>
-      <w:r>
-        <w:t>-Laatikkojen</w:t>
-      </w:r>
-      <w:proofErr w:type="spellEnd"/>
-      <w:r>
-        <w:t xml:space="preserve"> tuhoutumisessa </w:t>
-      </w:r>
-      <w:r>
-        <w:t xml:space="preserve">työnnön suunta </w:t>
-      </w:r>
-      <w:proofErr w:type="spellStart"/>
-      <w:r>
-        <w:t>sopis</w:t>
-      </w:r>
-      <w:proofErr w:type="spellEnd"/>
-      <w:r>
-        <w:t xml:space="preserve"> olla luodin mukainen.</w:t>
+      <w:r>
+        <w:t>-l</w:t>
+      </w:r>
+      <w:r>
+        <w:t xml:space="preserve">aatikkojen tuhoutumisessa </w:t>
+      </w:r>
+      <w:r>
+        <w:t>työnnön suunta sopis olla luodin mukainen.</w:t>
       </w:r>
     </w:p>
     <w:p/>
     <w:p>
-      <w:proofErr w:type="spellStart"/>
-      <w:r>
-        <w:t>Bugeja</w:t>
-      </w:r>
-      <w:proofErr w:type="spellEnd"/>
-      <w:r>
-        <w:t>:</w:t>
+      <w:r>
+        <w:t>Bugeja:</w:t>
       </w:r>
     </w:p>
-    <w:p>
-      <w:proofErr w:type="spellStart"/>
-      <w:r>
-        <w:t>-Vihu</w:t>
-      </w:r>
-      <w:proofErr w:type="spellEnd"/>
-      <w:r>
-        <w:t xml:space="preserve"> lakkaa ottamasta </w:t>
-      </w:r>
-      <w:proofErr w:type="spellStart"/>
-      <w:r>
-        <w:t>damagea</w:t>
-      </w:r>
-      <w:proofErr w:type="spellEnd"/>
-      <w:r>
-        <w:t xml:space="preserve"> kun sille lisää aseen käteen...?</w:t>
-      </w:r>
-    </w:p>
+    <w:p/>
     <w:sectPr>
       <w:pgSz w:w="11906" w:h="16838"/>
       <w:pgMar w:top="1417" w:right="1134" w:bottom="1417" w:left="1134" w:header="708" w:footer="708" w:gutter="0"/>

</xml_diff>

<commit_message>
all plants are now burnable
</commit_message>
<xml_diff>
--- a/To do.docx
+++ b/To do.docx
@@ -4,7 +4,15 @@
   <w:body>
     <w:p>
       <w:r>
-        <w:t>To do:</w:t>
+        <w:t xml:space="preserve">To </w:t>
+      </w:r>
+      <w:proofErr w:type="spellStart"/>
+      <w:r>
+        <w:t>do</w:t>
+      </w:r>
+      <w:proofErr w:type="spellEnd"/>
+      <w:r>
+        <w:t>:</w:t>
       </w:r>
     </w:p>
     <w:p>
@@ -17,56 +25,108 @@
         <w:t>-</w:t>
       </w:r>
       <w:r>
-        <w:t>tulelle oma damagemuoto</w:t>
-      </w:r>
+        <w:t xml:space="preserve">tulelle oma </w:t>
+      </w:r>
+      <w:proofErr w:type="spellStart"/>
+      <w:r>
+        <w:t>damagemuoto</w:t>
+      </w:r>
+      <w:proofErr w:type="spellEnd"/>
       <w:r>
         <w:t>, joka tulee räjähdyksistä, tuliluodeista ja muista tulista</w:t>
       </w:r>
       <w:r>
-        <w:t xml:space="preserve"> ja joka laskee myös trigger-kolliderit mukaan</w:t>
+        <w:t xml:space="preserve"> ja joka laskee myös </w:t>
+      </w:r>
+      <w:proofErr w:type="spellStart"/>
+      <w:r>
+        <w:t>trigger-kolliderit</w:t>
+      </w:r>
+      <w:proofErr w:type="spellEnd"/>
+      <w:r>
+        <w:t xml:space="preserve"> mukaan</w:t>
       </w:r>
       <w:r>
         <w:t>.</w:t>
       </w:r>
       <w:r>
-        <w:t xml:space="preserve"> Nyt tuli</w:t>
+        <w:t xml:space="preserve"> Nyt </w:t>
+      </w:r>
+      <w:proofErr w:type="spellStart"/>
+      <w:r>
+        <w:t>tuli</w:t>
       </w:r>
       <w:r>
         <w:t>effekti</w:t>
       </w:r>
-      <w:r>
-        <w:t xml:space="preserve"> toimii tuossa "tallbushtest"-puskassa, mutta se syt</w:t>
-      </w:r>
-      <w:r>
-        <w:t>tyy kaikesta damagesta ja collideri on ei-triggeri.</w:t>
+      <w:proofErr w:type="spellEnd"/>
+      <w:r>
+        <w:t xml:space="preserve"> toimii tuossa "</w:t>
+      </w:r>
+      <w:proofErr w:type="spellStart"/>
+      <w:r>
+        <w:t>tallbushtest</w:t>
+      </w:r>
+      <w:proofErr w:type="spellEnd"/>
+      <w:r>
+        <w:t>"-puskassa, mutta se syt</w:t>
+      </w:r>
+      <w:r>
+        <w:t xml:space="preserve">tyy kaikesta </w:t>
+      </w:r>
+      <w:proofErr w:type="spellStart"/>
+      <w:r>
+        <w:t>damagesta</w:t>
+      </w:r>
+      <w:proofErr w:type="spellEnd"/>
+      <w:r>
+        <w:t xml:space="preserve"> ja </w:t>
+      </w:r>
+      <w:proofErr w:type="spellStart"/>
+      <w:r>
+        <w:t>collideri</w:t>
+      </w:r>
+      <w:proofErr w:type="spellEnd"/>
+      <w:r>
+        <w:t xml:space="preserve"> on </w:t>
+      </w:r>
+      <w:proofErr w:type="spellStart"/>
+      <w:r>
+        <w:t>ei-triggeri</w:t>
+      </w:r>
+      <w:proofErr w:type="spellEnd"/>
+      <w:r>
+        <w:t>.</w:t>
       </w:r>
     </w:p>
     <w:p>
       <w:r>
-        <w:t>-k</w:t>
-      </w:r>
-      <w:r>
-        <w:t xml:space="preserve">amerassa on </w:t>
-      </w:r>
-      <w:r>
-        <w:t>verieffekti. Sen voisi aktivoida pyöriin aina kun pelaaja osuu vihun aseeseen(damagingpart)</w:t>
-      </w:r>
-    </w:p>
-    <w:p>
-      <w:r>
         <w:t>-l</w:t>
       </w:r>
       <w:r>
         <w:t xml:space="preserve">aatikkojen tuhoutumisessa </w:t>
       </w:r>
       <w:r>
-        <w:t>työnnön suunta sopis olla luodin mukainen.</w:t>
+        <w:t xml:space="preserve">työnnön suunta </w:t>
+      </w:r>
+      <w:proofErr w:type="spellStart"/>
+      <w:r>
+        <w:t>sopis</w:t>
+      </w:r>
+      <w:proofErr w:type="spellEnd"/>
+      <w:r>
+        <w:t xml:space="preserve"> olla luodin mukainen.</w:t>
       </w:r>
     </w:p>
     <w:p/>
     <w:p>
-      <w:r>
-        <w:t>Bugeja:</w:t>
+      <w:proofErr w:type="spellStart"/>
+      <w:r>
+        <w:t>Bugeja</w:t>
+      </w:r>
+      <w:proofErr w:type="spellEnd"/>
+      <w:r>
+        <w:t>:</w:t>
       </w:r>
     </w:p>
     <w:p/>

</xml_diff>

<commit_message>
fixed tree colliders and added water movement
</commit_message>
<xml_diff>
--- a/To do.docx
+++ b/To do.docx
@@ -4,15 +4,7 @@
   <w:body>
     <w:p>
       <w:r>
-        <w:t xml:space="preserve">To </w:t>
-      </w:r>
-      <w:proofErr w:type="spellStart"/>
-      <w:r>
-        <w:t>do</w:t>
-      </w:r>
-      <w:proofErr w:type="spellEnd"/>
-      <w:r>
-        <w:t>:</w:t>
+        <w:t>To do:</w:t>
       </w:r>
     </w:p>
     <w:p>
@@ -25,108 +17,20 @@
         <w:t>-</w:t>
       </w:r>
       <w:r>
-        <w:t xml:space="preserve">tulelle oma </w:t>
-      </w:r>
-      <w:proofErr w:type="spellStart"/>
-      <w:r>
-        <w:t>damagemuoto</w:t>
-      </w:r>
-      <w:proofErr w:type="spellEnd"/>
-      <w:r>
-        <w:t>, joka tulee räjähdyksistä, tuliluodeista ja muista tulista</w:t>
-      </w:r>
-      <w:r>
-        <w:t xml:space="preserve"> ja joka laskee myös </w:t>
-      </w:r>
-      <w:proofErr w:type="spellStart"/>
-      <w:r>
-        <w:t>trigger-kolliderit</w:t>
-      </w:r>
-      <w:proofErr w:type="spellEnd"/>
-      <w:r>
-        <w:t xml:space="preserve"> mukaan</w:t>
-      </w:r>
-      <w:r>
-        <w:t>.</w:t>
-      </w:r>
-      <w:r>
-        <w:t xml:space="preserve"> Nyt </w:t>
-      </w:r>
-      <w:proofErr w:type="spellStart"/>
-      <w:r>
-        <w:t>tuli</w:t>
-      </w:r>
-      <w:r>
-        <w:t>effekti</w:t>
-      </w:r>
-      <w:proofErr w:type="spellEnd"/>
-      <w:r>
-        <w:t xml:space="preserve"> toimii tuossa "</w:t>
-      </w:r>
-      <w:proofErr w:type="spellStart"/>
-      <w:r>
-        <w:t>tallbushtest</w:t>
-      </w:r>
-      <w:proofErr w:type="spellEnd"/>
-      <w:r>
-        <w:t>"-puskassa, mutta se syt</w:t>
-      </w:r>
-      <w:r>
-        <w:t xml:space="preserve">tyy kaikesta </w:t>
-      </w:r>
-      <w:proofErr w:type="spellStart"/>
-      <w:r>
-        <w:t>damagesta</w:t>
-      </w:r>
-      <w:proofErr w:type="spellEnd"/>
-      <w:r>
-        <w:t xml:space="preserve"> ja </w:t>
-      </w:r>
-      <w:proofErr w:type="spellStart"/>
-      <w:r>
-        <w:t>collideri</w:t>
-      </w:r>
-      <w:proofErr w:type="spellEnd"/>
-      <w:r>
-        <w:t xml:space="preserve"> on </w:t>
-      </w:r>
-      <w:proofErr w:type="spellStart"/>
-      <w:r>
-        <w:t>ei-triggeri</w:t>
-      </w:r>
-      <w:proofErr w:type="spellEnd"/>
-      <w:r>
-        <w:t>.</w:t>
+        <w:t>Luodit lentämään näkymättömistä natsiseinistä läpi</w:t>
       </w:r>
     </w:p>
     <w:p>
       <w:r>
-        <w:t>-l</w:t>
-      </w:r>
-      <w:r>
-        <w:t xml:space="preserve">aatikkojen tuhoutumisessa </w:t>
-      </w:r>
-      <w:r>
-        <w:t xml:space="preserve">työnnön suunta </w:t>
-      </w:r>
-      <w:proofErr w:type="spellStart"/>
-      <w:r>
-        <w:t>sopis</w:t>
-      </w:r>
-      <w:proofErr w:type="spellEnd"/>
-      <w:r>
-        <w:t xml:space="preserve"> olla luodin mukainen.</w:t>
+        <w:t>-</w:t>
+      </w:r>
+      <w:r>
+        <w:t>Tuli tarttumaan puusta toiseen</w:t>
       </w:r>
     </w:p>
-    <w:p/>
     <w:p>
-      <w:proofErr w:type="spellStart"/>
-      <w:r>
-        <w:t>Bugeja</w:t>
-      </w:r>
-      <w:proofErr w:type="spellEnd"/>
-      <w:r>
-        <w:t>:</w:t>
+      <w:r>
+        <w:t>Bugeja:</w:t>
       </w:r>
     </w:p>
     <w:p/>

</xml_diff>

<commit_message>
uusitut tekstuurit ja päivitty to-do-lista
</commit_message>
<xml_diff>
--- a/To do.docx
+++ b/To do.docx
@@ -30,10 +30,53 @@
     </w:p>
     <w:p>
       <w:r>
+        <w:t>-Animaatioita lisää</w:t>
+      </w:r>
+    </w:p>
+    <w:p>
+      <w:r>
+        <w:t>-Decalit poolista(ei siis instantiatella, vaan siten että niitä ladataan tietty määrä johonkin kauas ja sitten siirretään tarvittavaan paikkaan telaketjumalliin):</w:t>
+      </w:r>
+    </w:p>
+    <w:p>
+      <w:r>
+        <w:tab/>
+        <w:t>-Luodinreiät maahan, sekä seiniin ja muihin esineisiin</w:t>
+      </w:r>
+    </w:p>
+    <w:p>
+      <w:r>
+        <w:tab/>
+        <w:t>-Verinen luodinreikä hahmoihin, jos onnistuu kohtuullisella vaivalla, tuskin onnistuu</w:t>
+      </w:r>
+    </w:p>
+    <w:p>
+      <w:r>
+        <w:tab/>
+        <w:t>-Veriroiske(bloodsplash) aina osuman jälkeen maahan</w:t>
+      </w:r>
+    </w:p>
+    <w:p>
+      <w:r>
+        <w:tab/>
+        <w:t>-Räjähdyskraaterit maahan räjähdyksestä</w:t>
+      </w:r>
+    </w:p>
+    <w:p>
+      <w:r>
         <w:t>Bugeja:</w:t>
       </w:r>
     </w:p>
-    <w:p/>
+    <w:p>
+      <w:r>
+        <w:t>-Grafiikka-asetukset vaikuttavat hyppykorkeuteen... :-D</w:t>
+      </w:r>
+    </w:p>
+    <w:p>
+      <w:r>
+        <w:t xml:space="preserve"> </w:t>
+      </w:r>
+    </w:p>
     <w:sectPr>
       <w:pgSz w:w="11906" w:h="16838"/>
       <w:pgMar w:top="1417" w:right="1134" w:bottom="1417" w:left="1134" w:header="708" w:footer="708" w:gutter="0"/>

</xml_diff>

<commit_message>
lisätty ruukut, päivitetty 'to-do' + pientä sälää
</commit_message>
<xml_diff>
--- a/To do.docx
+++ b/To do.docx
@@ -3,7 +3,16 @@
 <w:document xmlns:ve="http://schemas.openxmlformats.org/markup-compatibility/2006" xmlns:o="urn:schemas-microsoft-com:office:office" xmlns:r="http://schemas.openxmlformats.org/officeDocument/2006/relationships" xmlns:m="http://schemas.openxmlformats.org/officeDocument/2006/math" xmlns:v="urn:schemas-microsoft-com:vml" xmlns:wp="http://schemas.openxmlformats.org/drawingml/2006/wordprocessingDrawing" xmlns:w10="urn:schemas-microsoft-com:office:word" xmlns:w="http://schemas.openxmlformats.org/wordprocessingml/2006/main" xmlns:wne="http://schemas.microsoft.com/office/word/2006/wordml">
   <w:body>
     <w:p>
-      <w:r>
+      <w:pPr>
+        <w:pStyle w:val="Otsikko1"/>
+        <w:rPr>
+          <w:color w:val="auto"/>
+        </w:rPr>
+      </w:pPr>
+      <w:r>
+        <w:rPr>
+          <w:color w:val="auto"/>
+        </w:rPr>
         <w:t>To do:</w:t>
       </w:r>
     </w:p>
@@ -64,9 +73,46 @@
     </w:p>
     <w:p>
       <w:r>
+        <w:tab/>
+      </w:r>
+      <w:r>
+        <w:t>http://blog.wolfire.com/2009/06/how-to-project-decals/</w:t>
+      </w:r>
+    </w:p>
+    <w:p>
+      <w:r>
+        <w:tab/>
+      </w:r>
+      <w:r>
+        <w:t>http://answers.unity3d.com/questions/860044/object-pooling-2.html</w:t>
+      </w:r>
+    </w:p>
+    <w:p>
+      <w:r>
+        <w:t>-Ost</w:t>
+      </w:r>
+      <w:r>
+        <w:t>oikkunassa asioidessa</w:t>
+      </w:r>
+      <w:r>
+        <w:t xml:space="preserve"> liike vois pysähtyä</w:t>
+      </w:r>
+    </w:p>
+    <w:p>
+      <w:pPr>
+        <w:pStyle w:val="Otsikko1"/>
+        <w:rPr>
+          <w:color w:val="auto"/>
+        </w:rPr>
+      </w:pPr>
+      <w:r>
+        <w:rPr>
+          <w:color w:val="auto"/>
+        </w:rPr>
         <w:t>Bugeja:</w:t>
       </w:r>
     </w:p>
+    <w:p/>
     <w:p>
       <w:r>
         <w:t>-Grafiikka-asetukset vaikuttavat hyppykorkeuteen... :-D</w:t>
@@ -75,6 +121,12 @@
     <w:p>
       <w:r>
         <w:t xml:space="preserve"> </w:t>
+      </w:r>
+      <w:r>
+        <w:t>-Hajonneiden esineiden alkuperäiset colliderit jää paikoilleen triggerinä, ei haittaa hirveästi muuta(ainakaan toistaiseksi), mutta tähtäyksen ne kusee.</w:t>
+      </w:r>
+      <w:r>
+        <w:t xml:space="preserve"> Mites noista puista saatiin se tähtäyksen vaikuttavuus pois...?</w:t>
       </w:r>
     </w:p>
     <w:sectPr>
@@ -248,6 +300,29 @@
     <w:qFormat/>
     <w:rsid w:val="003D7E1B"/>
   </w:style>
+  <w:style w:type="paragraph" w:styleId="Otsikko1">
+    <w:name w:val="heading 1"/>
+    <w:basedOn w:val="Normaali"/>
+    <w:next w:val="Normaali"/>
+    <w:link w:val="Otsikko1Char"/>
+    <w:uiPriority w:val="9"/>
+    <w:qFormat/>
+    <w:rsid w:val="004D0F05"/>
+    <w:pPr>
+      <w:keepNext/>
+      <w:keepLines/>
+      <w:spacing w:before="480" w:after="0"/>
+      <w:outlineLvl w:val="0"/>
+    </w:pPr>
+    <w:rPr>
+      <w:rFonts w:asciiTheme="majorHAnsi" w:eastAsiaTheme="majorEastAsia" w:hAnsiTheme="majorHAnsi" w:cstheme="majorBidi"/>
+      <w:b/>
+      <w:bCs/>
+      <w:color w:val="365F91" w:themeColor="accent1" w:themeShade="BF"/>
+      <w:sz w:val="28"/>
+      <w:szCs w:val="28"/>
+    </w:rPr>
+  </w:style>
   <w:style w:type="character" w:default="1" w:styleId="Kappaleenoletusfontti">
     <w:name w:val="Default Paragraph Font"/>
     <w:uiPriority w:val="1"/>
@@ -275,6 +350,21 @@
     <w:uiPriority w:val="99"/>
     <w:semiHidden/>
     <w:unhideWhenUsed/>
+  </w:style>
+  <w:style w:type="character" w:customStyle="1" w:styleId="Otsikko1Char">
+    <w:name w:val="Otsikko 1 Char"/>
+    <w:basedOn w:val="Kappaleenoletusfontti"/>
+    <w:link w:val="Otsikko1"/>
+    <w:uiPriority w:val="9"/>
+    <w:rsid w:val="004D0F05"/>
+    <w:rPr>
+      <w:rFonts w:asciiTheme="majorHAnsi" w:eastAsiaTheme="majorEastAsia" w:hAnsiTheme="majorHAnsi" w:cstheme="majorBidi"/>
+      <w:b/>
+      <w:bCs/>
+      <w:color w:val="365F91" w:themeColor="accent1" w:themeShade="BF"/>
+      <w:sz w:val="28"/>
+      <w:szCs w:val="28"/>
+    </w:rPr>
   </w:style>
 </w:styles>
 </file>

</xml_diff>